<commit_message>
#DS Modificar Asignacion	AA010 Eliminar Asignacion	AA011 Agregar Detalle de Solicitud	SC026
#Casos de uso:
SC003 - Modificar Solicitud.docx
SC026 - Agregar Detalle de Solicitud.docx
SC027 - Cambiar Oficio.docx
SC028 - Eliminar Detalle de Solicitud.docx
</commit_message>
<xml_diff>
--- a/Entrega FINAL Diploma/Casos uso/AA003 - Modificar Adquisición.docx
+++ b/Entrega FINAL Diploma/Casos uso/AA003 - Modificar Adquisición.docx
@@ -135,7 +135,6 @@
               </w:rPr>
               <w:t>-</w:t>
             </w:r>
-            <w:proofErr w:type="spellStart"/>
             <w:r>
               <w:rPr>
                 <w:rFonts w:ascii="Arial" w:hAnsi="Arial" w:cs="Arial"/>
@@ -146,7 +145,6 @@
               </w:rPr>
               <w:t>condi</w:t>
             </w:r>
-            <w:proofErr w:type="spellEnd"/>
             <w:r>
               <w:rPr>
                 <w:rFonts w:ascii="Arial" w:hAnsi="Arial" w:cs="Arial"/>
@@ -156,7 +154,6 @@
               </w:rPr>
               <w:t>c</w:t>
             </w:r>
-            <w:proofErr w:type="spellStart"/>
             <w:r>
               <w:rPr>
                 <w:rFonts w:ascii="Arial" w:hAnsi="Arial" w:cs="Arial"/>
@@ -167,7 +164,6 @@
               </w:rPr>
               <w:t>i</w:t>
             </w:r>
-            <w:proofErr w:type="spellEnd"/>
             <w:r>
               <w:rPr>
                 <w:rFonts w:ascii="Arial" w:hAnsi="Arial" w:cs="Arial"/>
@@ -302,7 +298,6 @@
                 <w:u w:val="single"/>
               </w:rPr>
             </w:pPr>
-            <w:proofErr w:type="spellStart"/>
             <w:r>
               <w:rPr>
                 <w:rFonts w:ascii="Arial" w:hAnsi="Arial" w:cs="Arial"/>
@@ -310,17 +305,7 @@
                 <w:bCs/>
                 <w:color w:val="000000"/>
               </w:rPr>
-              <w:t>Extends</w:t>
-            </w:r>
-            <w:proofErr w:type="spellEnd"/>
-            <w:r>
-              <w:rPr>
-                <w:rFonts w:ascii="Arial" w:hAnsi="Arial" w:cs="Arial"/>
-                <w:b/>
-                <w:bCs/>
-                <w:color w:val="000000"/>
-              </w:rPr>
-              <w:t>: AA007 Agregar Inventario</w:t>
+              <w:t>Extends: AA007 Agregar Inventario</w:t>
             </w:r>
             <w:r>
               <w:rPr>
@@ -505,16 +490,30 @@
               </w:rPr>
               <w:t>rio para modificar la Adquisición (</w:t>
             </w:r>
-            <w:proofErr w:type="spellStart"/>
-            <w:r>
-              <w:rPr>
-                <w:rFonts w:ascii="Arial" w:eastAsia="Times New Roman" w:hAnsi="Arial" w:cs="Arial"/>
-                <w:color w:val="000000"/>
-                <w:lang w:eastAsia="es-AR"/>
-              </w:rPr>
-              <w:t>Nro</w:t>
-            </w:r>
-            <w:proofErr w:type="spellEnd"/>
+            <w:r>
+              <w:rPr>
+                <w:rFonts w:ascii="Arial" w:eastAsia="Times New Roman" w:hAnsi="Arial" w:cs="Arial"/>
+                <w:color w:val="000000"/>
+                <w:lang w:eastAsia="es-AR"/>
+              </w:rPr>
+              <w:t xml:space="preserve">Nro </w:t>
+            </w:r>
+            <w:r>
+              <w:rPr>
+                <w:rFonts w:ascii="Arial" w:eastAsia="Times New Roman" w:hAnsi="Arial" w:cs="Arial"/>
+                <w:color w:val="000000"/>
+                <w:lang w:eastAsia="es-AR"/>
+              </w:rPr>
+              <w:t>Adquisición</w:t>
+            </w:r>
+            <w:r>
+              <w:rPr>
+                <w:rFonts w:ascii="Arial" w:eastAsia="Times New Roman" w:hAnsi="Arial" w:cs="Arial"/>
+                <w:color w:val="000000"/>
+                <w:lang w:eastAsia="es-AR"/>
+              </w:rPr>
+              <w:t>,</w:t>
+            </w:r>
             <w:r>
               <w:rPr>
                 <w:rFonts w:ascii="Arial" w:eastAsia="Times New Roman" w:hAnsi="Arial" w:cs="Arial"/>
@@ -529,6 +528,54 @@
                 <w:color w:val="000000"/>
                 <w:lang w:eastAsia="es-AR"/>
               </w:rPr>
+              <w:t xml:space="preserve">Nro </w:t>
+            </w:r>
+            <w:r>
+              <w:rPr>
+                <w:rFonts w:ascii="Arial" w:eastAsia="Times New Roman" w:hAnsi="Arial" w:cs="Arial"/>
+                <w:color w:val="000000"/>
+                <w:lang w:eastAsia="es-AR"/>
+              </w:rPr>
+              <w:t xml:space="preserve">Partida, </w:t>
+            </w:r>
+            <w:r>
+              <w:rPr>
+                <w:rFonts w:ascii="Arial" w:eastAsia="Times New Roman" w:hAnsi="Arial" w:cs="Arial"/>
+                <w:color w:val="000000"/>
+                <w:lang w:eastAsia="es-AR"/>
+              </w:rPr>
+              <w:t xml:space="preserve">Nombre </w:t>
+            </w:r>
+            <w:r>
+              <w:rPr>
+                <w:rFonts w:ascii="Arial" w:eastAsia="Times New Roman" w:hAnsi="Arial" w:cs="Arial"/>
+                <w:color w:val="000000"/>
+                <w:lang w:eastAsia="es-AR"/>
+              </w:rPr>
+              <w:t>Dependencia, Fecha</w:t>
+            </w:r>
+            <w:r>
+              <w:rPr>
+                <w:rFonts w:ascii="Arial" w:eastAsia="Times New Roman" w:hAnsi="Arial" w:cs="Arial"/>
+                <w:color w:val="000000"/>
+                <w:lang w:eastAsia="es-AR"/>
+              </w:rPr>
+              <w:t xml:space="preserve"> registro Adquisición</w:t>
+            </w:r>
+            <w:r>
+              <w:rPr>
+                <w:rFonts w:ascii="Arial" w:eastAsia="Times New Roman" w:hAnsi="Arial" w:cs="Arial"/>
+                <w:color w:val="000000"/>
+                <w:lang w:eastAsia="es-AR"/>
+              </w:rPr>
+              <w:t xml:space="preserve">, Fecha </w:t>
+            </w:r>
+            <w:r>
+              <w:rPr>
+                <w:rFonts w:ascii="Arial" w:eastAsia="Times New Roman" w:hAnsi="Arial" w:cs="Arial"/>
+                <w:color w:val="000000"/>
+                <w:lang w:eastAsia="es-AR"/>
+              </w:rPr>
               <w:t>Adquisición</w:t>
             </w:r>
             <w:r>
@@ -537,107 +584,15 @@
                 <w:color w:val="000000"/>
                 <w:lang w:eastAsia="es-AR"/>
               </w:rPr>
-              <w:t>,</w:t>
-            </w:r>
-            <w:r>
-              <w:rPr>
-                <w:rFonts w:ascii="Arial" w:eastAsia="Times New Roman" w:hAnsi="Arial" w:cs="Arial"/>
-                <w:color w:val="000000"/>
-                <w:lang w:eastAsia="es-AR"/>
-              </w:rPr>
-              <w:t xml:space="preserve"> </w:t>
-            </w:r>
-            <w:proofErr w:type="spellStart"/>
-            <w:r>
-              <w:rPr>
-                <w:rFonts w:ascii="Arial" w:eastAsia="Times New Roman" w:hAnsi="Arial" w:cs="Arial"/>
-                <w:color w:val="000000"/>
-                <w:lang w:eastAsia="es-AR"/>
-              </w:rPr>
-              <w:t>Nro</w:t>
-            </w:r>
-            <w:proofErr w:type="spellEnd"/>
-            <w:r>
-              <w:rPr>
-                <w:rFonts w:ascii="Arial" w:eastAsia="Times New Roman" w:hAnsi="Arial" w:cs="Arial"/>
-                <w:color w:val="000000"/>
-                <w:lang w:eastAsia="es-AR"/>
-              </w:rPr>
-              <w:t xml:space="preserve"> </w:t>
-            </w:r>
-            <w:r>
-              <w:rPr>
-                <w:rFonts w:ascii="Arial" w:eastAsia="Times New Roman" w:hAnsi="Arial" w:cs="Arial"/>
-                <w:color w:val="000000"/>
-                <w:lang w:eastAsia="es-AR"/>
-              </w:rPr>
-              <w:t xml:space="preserve">Partida, </w:t>
-            </w:r>
-            <w:r>
-              <w:rPr>
-                <w:rFonts w:ascii="Arial" w:eastAsia="Times New Roman" w:hAnsi="Arial" w:cs="Arial"/>
-                <w:color w:val="000000"/>
-                <w:lang w:eastAsia="es-AR"/>
-              </w:rPr>
-              <w:t xml:space="preserve">Nombre </w:t>
-            </w:r>
-            <w:r>
-              <w:rPr>
-                <w:rFonts w:ascii="Arial" w:eastAsia="Times New Roman" w:hAnsi="Arial" w:cs="Arial"/>
-                <w:color w:val="000000"/>
-                <w:lang w:eastAsia="es-AR"/>
-              </w:rPr>
-              <w:t>Dependencia, Fecha</w:t>
-            </w:r>
-            <w:r>
-              <w:rPr>
-                <w:rFonts w:ascii="Arial" w:eastAsia="Times New Roman" w:hAnsi="Arial" w:cs="Arial"/>
-                <w:color w:val="000000"/>
-                <w:lang w:eastAsia="es-AR"/>
-              </w:rPr>
-              <w:t xml:space="preserve"> registro Adquisición</w:t>
-            </w:r>
-            <w:r>
-              <w:rPr>
-                <w:rFonts w:ascii="Arial" w:eastAsia="Times New Roman" w:hAnsi="Arial" w:cs="Arial"/>
-                <w:color w:val="000000"/>
-                <w:lang w:eastAsia="es-AR"/>
-              </w:rPr>
-              <w:t xml:space="preserve">, Fecha </w:t>
-            </w:r>
-            <w:r>
-              <w:rPr>
-                <w:rFonts w:ascii="Arial" w:eastAsia="Times New Roman" w:hAnsi="Arial" w:cs="Arial"/>
-                <w:color w:val="000000"/>
-                <w:lang w:eastAsia="es-AR"/>
-              </w:rPr>
-              <w:t>Adquisición</w:t>
-            </w:r>
-            <w:r>
-              <w:rPr>
-                <w:rFonts w:ascii="Arial" w:eastAsia="Times New Roman" w:hAnsi="Arial" w:cs="Arial"/>
-                <w:color w:val="000000"/>
-                <w:lang w:eastAsia="es-AR"/>
-              </w:rPr>
               <w:t xml:space="preserve">, </w:t>
             </w:r>
-            <w:proofErr w:type="spellStart"/>
-            <w:r>
-              <w:rPr>
-                <w:rFonts w:ascii="Arial" w:eastAsia="Times New Roman" w:hAnsi="Arial" w:cs="Arial"/>
-                <w:color w:val="000000"/>
-                <w:lang w:eastAsia="es-AR"/>
-              </w:rPr>
-              <w:t>Nro</w:t>
-            </w:r>
-            <w:proofErr w:type="spellEnd"/>
-            <w:r>
-              <w:rPr>
-                <w:rFonts w:ascii="Arial" w:eastAsia="Times New Roman" w:hAnsi="Arial" w:cs="Arial"/>
-                <w:color w:val="000000"/>
-                <w:lang w:eastAsia="es-AR"/>
-              </w:rPr>
-              <w:t xml:space="preserve"> </w:t>
+            <w:r>
+              <w:rPr>
+                <w:rFonts w:ascii="Arial" w:eastAsia="Times New Roman" w:hAnsi="Arial" w:cs="Arial"/>
+                <w:color w:val="000000"/>
+                <w:lang w:eastAsia="es-AR"/>
+              </w:rPr>
+              <w:t xml:space="preserve">Nro </w:t>
             </w:r>
             <w:r>
               <w:rPr>
@@ -647,23 +602,13 @@
               </w:rPr>
               <w:t xml:space="preserve">Factura, </w:t>
             </w:r>
-            <w:proofErr w:type="spellStart"/>
-            <w:r>
-              <w:rPr>
-                <w:rFonts w:ascii="Arial" w:eastAsia="Times New Roman" w:hAnsi="Arial" w:cs="Arial"/>
-                <w:color w:val="000000"/>
-                <w:lang w:eastAsia="es-AR"/>
-              </w:rPr>
-              <w:t>Nro</w:t>
-            </w:r>
-            <w:proofErr w:type="spellEnd"/>
-            <w:r>
-              <w:rPr>
-                <w:rFonts w:ascii="Arial" w:eastAsia="Times New Roman" w:hAnsi="Arial" w:cs="Arial"/>
-                <w:color w:val="000000"/>
-                <w:lang w:eastAsia="es-AR"/>
-              </w:rPr>
-              <w:t xml:space="preserve"> </w:t>
+            <w:r>
+              <w:rPr>
+                <w:rFonts w:ascii="Arial" w:eastAsia="Times New Roman" w:hAnsi="Arial" w:cs="Arial"/>
+                <w:color w:val="000000"/>
+                <w:lang w:eastAsia="es-AR"/>
+              </w:rPr>
+              <w:t xml:space="preserve">Nro </w:t>
             </w:r>
             <w:r>
               <w:rPr>
@@ -718,25 +663,7 @@
                 <w:color w:val="000000"/>
                 <w:lang w:eastAsia="es-AR"/>
               </w:rPr>
-              <w:t xml:space="preserve"> de los datos posibles de modificar (Fecha registro Adquisición, Fecha Adquisición, </w:t>
-            </w:r>
-            <w:proofErr w:type="spellStart"/>
-            <w:r>
-              <w:rPr>
-                <w:rFonts w:ascii="Arial" w:eastAsia="Times New Roman" w:hAnsi="Arial" w:cs="Arial"/>
-                <w:color w:val="000000"/>
-                <w:lang w:eastAsia="es-AR"/>
-              </w:rPr>
-              <w:t>Nro</w:t>
-            </w:r>
-            <w:proofErr w:type="spellEnd"/>
-            <w:r>
-              <w:rPr>
-                <w:rFonts w:ascii="Arial" w:eastAsia="Times New Roman" w:hAnsi="Arial" w:cs="Arial"/>
-                <w:color w:val="000000"/>
-                <w:lang w:eastAsia="es-AR"/>
-              </w:rPr>
-              <w:t xml:space="preserve"> Factura)</w:t>
+              <w:t xml:space="preserve"> de los datos posibles de modificar (Fecha registro Adquisición, Fecha Adquisición, Nro Factura)</w:t>
             </w:r>
           </w:p>
           <w:p>
@@ -749,7 +676,6 @@
                 <w:lang w:eastAsia="es-AR"/>
               </w:rPr>
             </w:pPr>
-            <w:proofErr w:type="spellStart"/>
             <w:r>
               <w:rPr>
                 <w:rFonts w:ascii="Arial" w:eastAsia="Times New Roman" w:hAnsi="Arial" w:cs="Arial"/>
@@ -758,9 +684,8 @@
                 <w:color w:val="000000"/>
                 <w:lang w:eastAsia="es-AR"/>
               </w:rPr>
-              <w:t>Alternate</w:t>
-            </w:r>
-            <w:proofErr w:type="spellEnd"/>
+              <w:t>Opt</w:t>
+            </w:r>
             <w:r>
               <w:rPr>
                 <w:rFonts w:ascii="Arial" w:eastAsia="Times New Roman" w:hAnsi="Arial" w:cs="Arial"/>
@@ -781,7 +706,7 @@
                 <w:color w:val="000000"/>
                 <w:lang w:eastAsia="es-AR"/>
               </w:rPr>
-              <w:t> 4</w:t>
+              <w:t> 3</w:t>
             </w:r>
             <w:r>
               <w:rPr>
@@ -798,35 +723,7 @@
                 <w:color w:val="000000"/>
                 <w:lang w:eastAsia="es-AR"/>
               </w:rPr>
-              <w:t>Comp</w:t>
-            </w:r>
-            <w:bookmarkStart w:id="0" w:name="_GoBack"/>
-            <w:bookmarkEnd w:id="0"/>
-            <w:r>
-              <w:rPr>
-                <w:rFonts w:ascii="Arial" w:eastAsia="Times New Roman" w:hAnsi="Arial" w:cs="Arial"/>
-                <w:color w:val="000000"/>
-                <w:lang w:eastAsia="es-AR"/>
-              </w:rPr>
-              <w:t xml:space="preserve">ras agrega bienes adquiridos a la Adquisición. </w:t>
-            </w:r>
-            <w:proofErr w:type="spellStart"/>
-            <w:r>
-              <w:rPr>
-                <w:rFonts w:ascii="Arial" w:eastAsia="Times New Roman" w:hAnsi="Arial" w:cs="Arial"/>
-                <w:color w:val="000000"/>
-                <w:lang w:eastAsia="es-AR"/>
-              </w:rPr>
-              <w:t>Extend</w:t>
-            </w:r>
-            <w:proofErr w:type="spellEnd"/>
-            <w:r>
-              <w:rPr>
-                <w:rFonts w:ascii="Arial" w:eastAsia="Times New Roman" w:hAnsi="Arial" w:cs="Arial"/>
-                <w:color w:val="000000"/>
-                <w:lang w:eastAsia="es-AR"/>
-              </w:rPr>
-              <w:t>: AA007 Agregar Inventario</w:t>
+              <w:t>Compras agrega bienes adquiridos a la Adquisición. Extend: AA007 Agregar Inventario</w:t>
             </w:r>
           </w:p>
           <w:p>
@@ -841,7 +738,6 @@
                 <w:lang w:eastAsia="es-AR"/>
               </w:rPr>
             </w:pPr>
-            <w:proofErr w:type="spellStart"/>
             <w:r>
               <w:rPr>
                 <w:rFonts w:ascii="Arial" w:eastAsia="Times New Roman" w:hAnsi="Arial" w:cs="Arial"/>
@@ -850,9 +746,8 @@
                 <w:color w:val="000000"/>
                 <w:lang w:eastAsia="es-AR"/>
               </w:rPr>
-              <w:t>Alternate</w:t>
-            </w:r>
-            <w:proofErr w:type="spellEnd"/>
+              <w:t>Opt</w:t>
+            </w:r>
             <w:r>
               <w:rPr>
                 <w:rFonts w:ascii="Arial" w:eastAsia="Times New Roman" w:hAnsi="Arial" w:cs="Arial"/>
@@ -883,7 +778,7 @@
                 <w:color w:val="000000"/>
                 <w:lang w:eastAsia="es-AR"/>
               </w:rPr>
-              <w:t>4</w:t>
+              <w:t>3</w:t>
             </w:r>
             <w:r>
               <w:rPr>
@@ -919,27 +814,7 @@
                 <w:color w:val="000000"/>
                 <w:lang w:eastAsia="es-AR"/>
               </w:rPr>
-              <w:t xml:space="preserve">Compras elimina un inventario de la adquisición. </w:t>
-            </w:r>
-            <w:proofErr w:type="spellStart"/>
-            <w:r>
-              <w:rPr>
-                <w:rFonts w:ascii="Arial" w:eastAsia="Times New Roman" w:hAnsi="Arial" w:cs="Arial"/>
-                <w:i/>
-                <w:color w:val="000000"/>
-                <w:lang w:eastAsia="es-AR"/>
-              </w:rPr>
-              <w:t>Extend</w:t>
-            </w:r>
-            <w:proofErr w:type="spellEnd"/>
-            <w:r>
-              <w:rPr>
-                <w:rFonts w:ascii="Arial" w:eastAsia="Times New Roman" w:hAnsi="Arial" w:cs="Arial"/>
-                <w:i/>
-                <w:color w:val="000000"/>
-                <w:lang w:eastAsia="es-AR"/>
-              </w:rPr>
-              <w:t>: AA006 Eliminar Inventario</w:t>
+              <w:t>Compras elimina un inventario de la adquisición. Extend: AA006 Eliminar Inventario</w:t>
             </w:r>
           </w:p>
           <w:p>
@@ -954,7 +829,6 @@
                 <w:lang w:eastAsia="es-AR"/>
               </w:rPr>
             </w:pPr>
-            <w:proofErr w:type="spellStart"/>
             <w:r>
               <w:rPr>
                 <w:rFonts w:ascii="Arial" w:eastAsia="Times New Roman" w:hAnsi="Arial" w:cs="Arial"/>
@@ -963,9 +837,8 @@
                 <w:color w:val="000000"/>
                 <w:lang w:eastAsia="es-AR"/>
               </w:rPr>
-              <w:t>Alternate</w:t>
-            </w:r>
-            <w:proofErr w:type="spellEnd"/>
+              <w:t>Opt</w:t>
+            </w:r>
             <w:r>
               <w:rPr>
                 <w:rFonts w:ascii="Arial" w:eastAsia="Times New Roman" w:hAnsi="Arial" w:cs="Arial"/>
@@ -996,8 +869,10 @@
                 <w:color w:val="000000"/>
                 <w:lang w:eastAsia="es-AR"/>
               </w:rPr>
-              <w:t>4</w:t>
-            </w:r>
+              <w:t>3</w:t>
+            </w:r>
+            <w:bookmarkStart w:id="0" w:name="_GoBack"/>
+            <w:bookmarkEnd w:id="0"/>
             <w:r>
               <w:rPr>
                 <w:rFonts w:ascii="Arial" w:eastAsia="Times New Roman" w:hAnsi="Arial" w:cs="Arial"/>
@@ -1032,65 +907,7 @@
                 <w:color w:val="000000"/>
                 <w:lang w:eastAsia="es-AR"/>
               </w:rPr>
-              <w:t xml:space="preserve">Compras </w:t>
-            </w:r>
-            <w:proofErr w:type="gramStart"/>
-            <w:r>
-              <w:rPr>
-                <w:rFonts w:ascii="Arial" w:eastAsia="Times New Roman" w:hAnsi="Arial" w:cs="Arial"/>
-                <w:i/>
-                <w:color w:val="000000"/>
-                <w:lang w:eastAsia="es-AR"/>
-              </w:rPr>
-              <w:t>modifica</w:t>
-            </w:r>
-            <w:proofErr w:type="gramEnd"/>
-            <w:r>
-              <w:rPr>
-                <w:rFonts w:ascii="Arial" w:eastAsia="Times New Roman" w:hAnsi="Arial" w:cs="Arial"/>
-                <w:i/>
-                <w:color w:val="000000"/>
-                <w:lang w:eastAsia="es-AR"/>
-              </w:rPr>
-              <w:t xml:space="preserve"> los datos de </w:t>
-            </w:r>
-            <w:r>
-              <w:rPr>
-                <w:rFonts w:ascii="Arial" w:eastAsia="Times New Roman" w:hAnsi="Arial" w:cs="Arial"/>
-                <w:i/>
-                <w:color w:val="000000"/>
-                <w:lang w:eastAsia="es-AR"/>
-              </w:rPr>
-              <w:t xml:space="preserve">un inventario </w:t>
-            </w:r>
-            <w:r>
-              <w:rPr>
-                <w:rFonts w:ascii="Arial" w:eastAsia="Times New Roman" w:hAnsi="Arial" w:cs="Arial"/>
-                <w:i/>
-                <w:color w:val="000000"/>
-                <w:lang w:eastAsia="es-AR"/>
-              </w:rPr>
-              <w:t xml:space="preserve">de la adquisición. </w:t>
-            </w:r>
-            <w:proofErr w:type="spellStart"/>
-            <w:r>
-              <w:rPr>
-                <w:rFonts w:ascii="Arial" w:eastAsia="Times New Roman" w:hAnsi="Arial" w:cs="Arial"/>
-                <w:i/>
-                <w:color w:val="000000"/>
-                <w:lang w:eastAsia="es-AR"/>
-              </w:rPr>
-              <w:t>Extend</w:t>
-            </w:r>
-            <w:proofErr w:type="spellEnd"/>
-            <w:r>
-              <w:rPr>
-                <w:rFonts w:ascii="Arial" w:eastAsia="Times New Roman" w:hAnsi="Arial" w:cs="Arial"/>
-                <w:i/>
-                <w:color w:val="000000"/>
-                <w:lang w:eastAsia="es-AR"/>
-              </w:rPr>
-              <w:t>: AA00</w:t>
+              <w:t>Compras modifica los datos de un inventario de la adquisición. Extend: AA00</w:t>
             </w:r>
             <w:r>
               <w:rPr>
@@ -1108,16 +925,7 @@
                 <w:color w:val="000000"/>
                 <w:lang w:eastAsia="es-AR"/>
               </w:rPr>
-              <w:t xml:space="preserve"> </w:t>
-            </w:r>
-            <w:r>
-              <w:rPr>
-                <w:rFonts w:ascii="Arial" w:eastAsia="Times New Roman" w:hAnsi="Arial" w:cs="Arial"/>
-                <w:i/>
-                <w:color w:val="000000"/>
-                <w:lang w:eastAsia="es-AR"/>
-              </w:rPr>
-              <w:t>Modificar Inventario</w:t>
+              <w:t xml:space="preserve"> Modificar Inventario</w:t>
             </w:r>
           </w:p>
           <w:p>

</xml_diff>